<commit_message>
Updating Userstories and Tasks
</commit_message>
<xml_diff>
--- a/docs/UserStoriesAndTasks.docx
+++ b/docs/UserStoriesAndTasks.docx
@@ -6,8 +6,6 @@
       <w:pPr>
         <w:pStyle w:val="Title"/>
       </w:pPr>
-      <w:bookmarkStart w:id="0" w:name="_GoBack"/>
-      <w:bookmarkEnd w:id="0"/>
       <w:r>
         <w:t>User Stories und Tasks von Lernseite2Wk</w:t>
       </w:r>
@@ -558,7 +556,10 @@
           <w:p>
             <w:r>
               <w:lastRenderedPageBreak/>
-              <w:t>4.2 Als Nutzer möchte ich, dass bei den einzelnen Event nur ganz kurze Informationen angezeigt werden.</w:t>
+              <w:t xml:space="preserve">4.2 Als Nutzer möchte ich, dass </w:t>
+            </w:r>
+            <w:r>
+              <w:t>die Seite ein schönes Design aufweist.</w:t>
             </w:r>
           </w:p>
         </w:tc>
@@ -573,142 +574,8 @@
             <w:r>
               <w:t>4.2.1)</w:t>
             </w:r>
-          </w:p>
-        </w:tc>
-      </w:tr>
-    </w:tbl>
-    <w:p/>
-    <w:tbl>
-      <w:tblPr>
-        <w:tblStyle w:val="TableGrid"/>
-        <w:tblW w:w="0" w:type="auto"/>
-        <w:tblLook w:val="04A0" w:firstRow="1" w:lastRow="0" w:firstColumn="1" w:lastColumn="0" w:noHBand="0" w:noVBand="1"/>
-      </w:tblPr>
-      <w:tblGrid>
-        <w:gridCol w:w="9062"/>
-      </w:tblGrid>
-      <w:tr>
-        <w:tc>
-          <w:tcPr>
-            <w:tcW w:w="9062" w:type="dxa"/>
-            <w:shd w:val="clear" w:color="auto" w:fill="F7CAAC" w:themeFill="accent2" w:themeFillTint="66"/>
-          </w:tcPr>
-          <w:p>
-            <w:r>
-              <w:t>4</w:t>
-            </w:r>
-            <w:r>
-              <w:t>.3</w:t>
-            </w:r>
-            <w:r>
-              <w:t xml:space="preserve"> Als Nutzer möchte ich, dass </w:t>
-            </w:r>
-            <w:r>
-              <w:t xml:space="preserve">die bei den </w:t>
-            </w:r>
-            <w:r>
-              <w:t>Event</w:t>
-            </w:r>
-            <w:r>
-              <w:t>s angezeigten Stecknadeln hübsch sind</w:t>
-            </w:r>
-            <w:r>
-              <w:t>.</w:t>
-            </w:r>
-          </w:p>
-        </w:tc>
-      </w:tr>
-      <w:tr>
-        <w:tc>
-          <w:tcPr>
-            <w:tcW w:w="9062" w:type="dxa"/>
-            <w:shd w:val="clear" w:color="auto" w:fill="F7CAAC" w:themeFill="accent2" w:themeFillTint="66"/>
-          </w:tcPr>
-          <w:p>
-            <w:r>
-              <w:t>4.3</w:t>
-            </w:r>
-            <w:r>
-              <w:t>.1)</w:t>
-            </w:r>
-            <w:r>
-              <w:t xml:space="preserve"> Marker austauschen.</w:t>
-            </w:r>
-          </w:p>
-        </w:tc>
-      </w:tr>
-    </w:tbl>
-    <w:p/>
-    <w:tbl>
-      <w:tblPr>
-        <w:tblStyle w:val="TableGrid"/>
-        <w:tblW w:w="0" w:type="auto"/>
-        <w:tblLook w:val="04A0" w:firstRow="1" w:lastRow="0" w:firstColumn="1" w:lastColumn="0" w:noHBand="0" w:noVBand="1"/>
-      </w:tblPr>
-      <w:tblGrid>
-        <w:gridCol w:w="9062"/>
-      </w:tblGrid>
-      <w:tr>
-        <w:tc>
-          <w:tcPr>
-            <w:tcW w:w="9062" w:type="dxa"/>
-            <w:shd w:val="clear" w:color="auto" w:fill="F7CAAC" w:themeFill="accent2" w:themeFillTint="66"/>
-          </w:tcPr>
-          <w:p>
-            <w:r>
-              <w:t>4</w:t>
-            </w:r>
-            <w:r>
-              <w:t>.</w:t>
-            </w:r>
-            <w:r>
-              <w:t>4</w:t>
-            </w:r>
-            <w:r>
-              <w:t xml:space="preserve"> Als Nutzer möchte ich, dass </w:t>
-            </w:r>
-            <w:r>
-              <w:t>die Bewegungen schön dargestellt werden</w:t>
-            </w:r>
-            <w:r>
-              <w:t>.</w:t>
-            </w:r>
-          </w:p>
-        </w:tc>
-      </w:tr>
-      <w:tr>
-        <w:tc>
-          <w:tcPr>
-            <w:tcW w:w="9062" w:type="dxa"/>
-            <w:shd w:val="clear" w:color="auto" w:fill="F7CAAC" w:themeFill="accent2" w:themeFillTint="66"/>
-          </w:tcPr>
-          <w:p>
-            <w:r>
-              <w:t>4.</w:t>
-            </w:r>
-            <w:r>
-              <w:t>4</w:t>
-            </w:r>
-            <w:r>
-              <w:t>.1)</w:t>
-            </w:r>
-            <w:r>
-              <w:t xml:space="preserve"> </w:t>
-            </w:r>
-            <w:r>
-              <w:t xml:space="preserve">Bewegung durch ein </w:t>
-            </w:r>
-            <w:r>
-              <w:rPr>
-                <w:color w:val="FF0000"/>
-              </w:rPr>
-              <w:t>Bild</w:t>
-            </w:r>
-            <w:r>
-              <w:t xml:space="preserve"> ersetzen</w:t>
-            </w:r>
-            <w:r>
-              <w:t>.</w:t>
+            <w:r>
+              <w:t xml:space="preserve"> Neue Stecknadel einsetzen</w:t>
             </w:r>
           </w:p>
         </w:tc>
@@ -741,7 +608,7 @@
               <w:t>.</w:t>
             </w:r>
             <w:r>
-              <w:t>5</w:t>
+              <w:t>3</w:t>
             </w:r>
             <w:r>
               <w:t xml:space="preserve"> Als Nutzer möchte ich, dass </w:t>
@@ -760,7 +627,10 @@
           </w:tcPr>
           <w:p>
             <w:r>
-              <w:t>4.5.1) Darstellung überlegen &amp; designen</w:t>
+              <w:t>4.3</w:t>
+            </w:r>
+            <w:r>
+              <w:t>.1) Darstellung überlegen &amp; designen</w:t>
             </w:r>
           </w:p>
         </w:tc>
@@ -771,7 +641,10 @@
           </w:tcPr>
           <w:p>
             <w:r>
-              <w:t>4.5.2) Länderinformationen von Datenbank bekommen und API bauen</w:t>
+              <w:t>4.3</w:t>
+            </w:r>
+            <w:r>
+              <w:t>.2) Länderinformationen von Datenbank bekommen und API bauen</w:t>
             </w:r>
           </w:p>
         </w:tc>
@@ -782,7 +655,12 @@
           </w:tcPr>
           <w:p>
             <w:r>
-              <w:t>4.5.3) Informationen darstellen</w:t>
+              <w:t>4.3</w:t>
+            </w:r>
+            <w:bookmarkStart w:id="0" w:name="_GoBack"/>
+            <w:bookmarkEnd w:id="0"/>
+            <w:r>
+              <w:t>.3) Informationen darstellen</w:t>
             </w:r>
           </w:p>
         </w:tc>

</xml_diff>